<commit_message>
added support for code blocks, added approver to testing team list in appendix
</commit_message>
<xml_diff>
--- a/xml/doc/report.docx
+++ b/xml/doc/report.docx
@@ -4330,9 +4330,6 @@
       </w:r>
     </w:p>
     <w:p>
-      <w:pPr>
-        <w:pStyle w:val="Compact"/>
-      </w:pPr>
       <w:r>
         <w:t xml:space="preserve">Paragraphs ('</w:t>
       </w:r>
@@ -6327,7 +6324,7 @@
     </w:lvl>
   </w:abstractNum>
   <w:abstractNum w:abstractNumId="990">
-    <w:nsid w:val="fa033e59"/>
+    <w:nsid w:val="af339a8a"/>
     <w:multiLevelType w:val="multilevel"/>
     <w:lvl w:ilvl="0">
       <w:numFmt w:val="bullet"/>
@@ -6408,7 +6405,7 @@
     </w:lvl>
   </w:abstractNum>
   <w:abstractNum w:abstractNumId="991">
-    <w:nsid w:val="7f4be87b"/>
+    <w:nsid w:val="91b1588f"/>
     <w:multiLevelType w:val="multilevel"/>
     <w:lvl w:ilvl="0">
       <w:numFmt w:val="bullet"/>

</xml_diff>

<commit_message>
fix for date sorting
</commit_message>
<xml_diff>
--- a/xml/doc/report.docx
+++ b/xml/doc/report.docx
@@ -1413,7 +1413,7 @@
         <w:t xml:space="preserve"> </w:t>
       </w:r>
       <w:r>
-        <w:t xml:space="preserve">attribute with a date of your version as a value, in the format YYYY-MM-DD, e.g. 2015-04-18</w:t>
+        <w:t xml:space="preserve">attribute with a date of your version as a value, in the format YYYY-MM-DDT00:00:00, e.g. 2015-04-18T00:00:00</w:t>
       </w:r>
     </w:p>
     <w:p>
@@ -1534,7 +1534,7 @@
         <w:rPr>
           <w:rStyle w:val="VerbatimChar"/>
         </w:rPr>
-        <w:t xml:space="preserve">    &lt;version number="auto" date="2014-12-18"&gt;</w:t>
+        <w:t xml:space="preserve">    &lt;version number="auto" date="2014-12-18T00:00:00"&gt;</w:t>
       </w:r>
       <w:r>
         <w:br w:type="textWrapping"/>
@@ -1570,7 +1570,7 @@
         <w:rPr>
           <w:rStyle w:val="VerbatimChar"/>
         </w:rPr>
-        <w:t xml:space="preserve">    &lt;version date="2014-12-22" number="auto"&gt;</w:t>
+        <w:t xml:space="preserve">    &lt;version date="2014-12-22T00:00:00" number="auto"&gt;</w:t>
       </w:r>
       <w:r>
         <w:br w:type="textWrapping"/>
@@ -6324,7 +6324,7 @@
     </w:lvl>
   </w:abstractNum>
   <w:abstractNum w:abstractNumId="990">
-    <w:nsid w:val="af339a8a"/>
+    <w:nsid w:val="9eb88bec"/>
     <w:multiLevelType w:val="multilevel"/>
     <w:lvl w:ilvl="0">
       <w:numFmt w:val="bullet"/>
@@ -6405,7 +6405,7 @@
     </w:lvl>
   </w:abstractNum>
   <w:abstractNum w:abstractNumId="991">
-    <w:nsid w:val="91b1588f"/>
+    <w:nsid w:val="6acf8b55"/>
     <w:multiLevelType w:val="multilevel"/>
     <w:lvl w:ilvl="0">
       <w:numFmt w:val="bullet"/>

</xml_diff>

<commit_message>
implemented monospace inline tag
</commit_message>
<xml_diff>
--- a/xml/doc/report.docx
+++ b/xml/doc/report.docx
@@ -5928,6 +5928,47 @@
         <w:rPr>
           <w:b/>
         </w:rPr>
+        <w:t xml:space="preserve">Monospace</w:t>
+      </w:r>
+    </w:p>
+    <w:p>
+      <w:r>
+        <w:t xml:space="preserve">To have inline text in a monospace font, wrap it in</w:t>
+      </w:r>
+      <w:r>
+        <w:t xml:space="preserve"> </w:t>
+      </w:r>
+      <w:r>
+        <w:rPr>
+          <w:rStyle w:val="VerbatimChar"/>
+        </w:rPr>
+        <w:t xml:space="preserve">&lt;monospace&gt;</w:t>
+      </w:r>
+      <w:r>
+        <w:t xml:space="preserve"> </w:t>
+      </w:r>
+      <w:r>
+        <w:t xml:space="preserve">tags.</w:t>
+      </w:r>
+    </w:p>
+    <w:p>
+      <w:r>
+        <w:t xml:space="preserve">Example:</w:t>
+      </w:r>
+    </w:p>
+    <w:p>
+      <w:r>
+        <w:rPr>
+          <w:rStyle w:val="VerbatimChar"/>
+        </w:rPr>
+        <w:t xml:space="preserve">&lt;p&gt;&lt;monospace&gt;This text is monospace&lt;/monospace&gt; and this text is not.&lt;/p&gt;</w:t>
+      </w:r>
+    </w:p>
+    <w:p>
+      <w:r>
+        <w:rPr>
+          <w:b/>
+        </w:rPr>
         <w:t xml:space="preserve">Links</w:t>
       </w:r>
     </w:p>
@@ -6324,7 +6365,7 @@
     </w:lvl>
   </w:abstractNum>
   <w:abstractNum w:abstractNumId="990">
-    <w:nsid w:val="9eb88bec"/>
+    <w:nsid w:val="92cda3a3"/>
     <w:multiLevelType w:val="multilevel"/>
     <w:lvl w:ilvl="0">
       <w:numFmt w:val="bullet"/>
@@ -6405,7 +6446,7 @@
     </w:lvl>
   </w:abstractNum>
   <w:abstractNum w:abstractNumId="991">
-    <w:nsid w:val="6acf8b55"/>
+    <w:nsid w:val="8f42a80b"/>
     <w:multiLevelType w:val="multilevel"/>
     <w:lvl w:ilvl="0">
       <w:numFmt w:val="bullet"/>

</xml_diff>